<commit_message>
Add content to Bubble 5
I have question about this bubble about calibration.
</commit_message>
<xml_diff>
--- a/ReFrESH_Documents/refresh_docu_note.docx
+++ b/ReFrESH_Documents/refresh_docu_note.docx
@@ -14,21 +14,12 @@
           <w:sz w:val="44"/>
         </w:rPr>
       </w:pPr>
-      <w:proofErr w:type="spellStart"/>
       <w:r>
         <w:rPr>
           <w:rFonts w:ascii="Times New Roman" w:hAnsi="Times New Roman" w:cs="Times New Roman"/>
           <w:sz w:val="44"/>
         </w:rPr>
-        <w:t>ReFrESH</w:t>
-      </w:r>
-      <w:proofErr w:type="spellEnd"/>
-      <w:r>
-        <w:rPr>
-          <w:rFonts w:ascii="Times New Roman" w:hAnsi="Times New Roman" w:cs="Times New Roman"/>
-          <w:sz w:val="44"/>
-        </w:rPr>
-        <w:t xml:space="preserve"> </w:t>
+        <w:t xml:space="preserve">ReFrESH </w:t>
       </w:r>
       <w:r>
         <w:rPr>
@@ -254,31 +245,7 @@
           <w:sz w:val="36"/>
           <w:szCs w:val="36"/>
         </w:rPr>
-        <w:t>F</w:t>
-      </w:r>
-      <w:r>
-        <w:rPr>
-          <w:rFonts w:ascii="Times New Roman" w:hAnsi="Times New Roman" w:cs="Times New Roman"/>
-          <w:sz w:val="36"/>
-          <w:szCs w:val="36"/>
-        </w:rPr>
-        <w:t>C</w:t>
-      </w:r>
-      <w:r>
-        <w:rPr>
-          <w:rFonts w:ascii="Times New Roman" w:hAnsi="Times New Roman" w:cs="Times New Roman"/>
-          <w:sz w:val="36"/>
-          <w:szCs w:val="36"/>
-        </w:rPr>
-        <w:t xml:space="preserve">: </w:t>
-      </w:r>
-      <w:r>
-        <w:rPr>
-          <w:rFonts w:ascii="Times New Roman" w:hAnsi="Times New Roman" w:cs="Times New Roman"/>
-          <w:sz w:val="36"/>
-          <w:szCs w:val="36"/>
-        </w:rPr>
-        <w:t>Flow Chart</w:t>
+        <w:t>FC: Flow Chart</w:t>
       </w:r>
       <w:r>
         <w:tab/>
@@ -329,7 +296,7 @@
           <v:shape id="_x0000_i1025" type="#_x0000_t75" style="width:9in;height:405.45pt" o:ole="">
             <v:imagedata r:id="rId6" o:title=""/>
           </v:shape>
-          <o:OLEObject Type="Embed" ProgID="Visio.Drawing.15" ShapeID="_x0000_i1025" DrawAspect="Content" ObjectID="_1483447147" r:id="rId7"/>
+          <o:OLEObject Type="Embed" ProgID="Visio.Drawing.15" ShapeID="_x0000_i1025" DrawAspect="Content" ObjectID="_1483524958" r:id="rId7"/>
         </w:object>
       </w:r>
     </w:p>
@@ -405,7 +372,7 @@
           <v:shape id="_x0000_i1026" type="#_x0000_t75" style="width:431.15pt;height:114pt" o:ole="">
             <v:imagedata r:id="rId8" o:title=""/>
           </v:shape>
-          <o:OLEObject Type="Embed" ProgID="Visio.Drawing.15" ShapeID="_x0000_i1026" DrawAspect="Content" ObjectID="_1483447148" r:id="rId9"/>
+          <o:OLEObject Type="Embed" ProgID="Visio.Drawing.15" ShapeID="_x0000_i1026" DrawAspect="Content" ObjectID="_1483524959" r:id="rId9"/>
         </w:object>
       </w:r>
     </w:p>
@@ -449,7 +416,7 @@
           <v:shape id="_x0000_i1027" type="#_x0000_t75" style="width:431.15pt;height:254.55pt" o:ole="">
             <v:imagedata r:id="rId10" o:title=""/>
           </v:shape>
-          <o:OLEObject Type="Embed" ProgID="Visio.Drawing.15" ShapeID="_x0000_i1027" DrawAspect="Content" ObjectID="_1483447149" r:id="rId11"/>
+          <o:OLEObject Type="Embed" ProgID="Visio.Drawing.15" ShapeID="_x0000_i1027" DrawAspect="Content" ObjectID="_1483524960" r:id="rId11"/>
         </w:object>
       </w:r>
     </w:p>
@@ -532,10 +499,10 @@
     <w:p>
       <w:r>
         <w:object w:dxaOrig="11505" w:dyaOrig="4395">
-          <v:shape id="_x0000_i1029" type="#_x0000_t75" style="width:431.15pt;height:164.55pt" o:ole="">
+          <v:shape id="_x0000_i1028" type="#_x0000_t75" style="width:431.15pt;height:164.55pt" o:ole="">
             <v:imagedata r:id="rId12" o:title=""/>
           </v:shape>
-          <o:OLEObject Type="Embed" ProgID="Visio.Drawing.15" ShapeID="_x0000_i1029" DrawAspect="Content" ObjectID="_1483447150" r:id="rId13"/>
+          <o:OLEObject Type="Embed" ProgID="Visio.Drawing.15" ShapeID="_x0000_i1028" DrawAspect="Content" ObjectID="_1483524961" r:id="rId13"/>
         </w:object>
       </w:r>
     </w:p>
@@ -737,49 +704,33 @@
           <w:szCs w:val="36"/>
         </w:rPr>
         <w:lastRenderedPageBreak/>
-        <w:t>Bubble 2 – Performance Analysis</w:t>
-      </w:r>
-      <w:r>
-        <w:rPr>
-          <w:rFonts w:ascii="Times New Roman" w:hAnsi="Times New Roman" w:cs="Times New Roman"/>
-          <w:sz w:val="36"/>
-          <w:szCs w:val="36"/>
-        </w:rPr>
-        <w:t xml:space="preserve"> (Continue)</w:t>
-      </w:r>
-    </w:p>
-    <w:p>
-      <w:pPr>
-        <w:rPr>
-          <w:rFonts w:ascii="Times New Roman" w:hAnsi="Times New Roman" w:cs="Times New Roman"/>
-          <w:sz w:val="36"/>
-          <w:szCs w:val="36"/>
-        </w:rPr>
-      </w:pPr>
-      <w:r>
-        <w:rPr>
-          <w:rFonts w:ascii="Times New Roman" w:hAnsi="Times New Roman" w:cs="Times New Roman"/>
-          <w:sz w:val="36"/>
-          <w:szCs w:val="36"/>
-        </w:rPr>
-        <w:t xml:space="preserve">DFD of </w:t>
-      </w:r>
-      <w:r>
-        <w:rPr>
-          <w:rFonts w:ascii="Times New Roman" w:hAnsi="Times New Roman" w:cs="Times New Roman"/>
-          <w:sz w:val="36"/>
-          <w:szCs w:val="36"/>
-        </w:rPr>
-        <w:t>“Performance Analysis”</w:t>
+        <w:t>Bubble 2 – Performance Analysis (Continue)</w:t>
+      </w:r>
+    </w:p>
+    <w:p>
+      <w:pPr>
+        <w:rPr>
+          <w:rFonts w:ascii="Times New Roman" w:hAnsi="Times New Roman" w:cs="Times New Roman"/>
+          <w:sz w:val="36"/>
+          <w:szCs w:val="36"/>
+        </w:rPr>
+      </w:pPr>
+      <w:r>
+        <w:rPr>
+          <w:rFonts w:ascii="Times New Roman" w:hAnsi="Times New Roman" w:cs="Times New Roman"/>
+          <w:sz w:val="36"/>
+          <w:szCs w:val="36"/>
+        </w:rPr>
+        <w:t>DFD of “Performance Analysis”</w:t>
       </w:r>
     </w:p>
     <w:p>
       <w:r>
         <w:object w:dxaOrig="15225" w:dyaOrig="11220">
-          <v:shape id="_x0000_i1030" type="#_x0000_t75" style="width:6in;height:318pt" o:ole="">
+          <v:shape id="_x0000_i1029" type="#_x0000_t75" style="width:6in;height:318pt" o:ole="">
             <v:imagedata r:id="rId14" o:title=""/>
           </v:shape>
-          <o:OLEObject Type="Embed" ProgID="Visio.Drawing.15" ShapeID="_x0000_i1030" DrawAspect="Content" ObjectID="_1483447151" r:id="rId15"/>
+          <o:OLEObject Type="Embed" ProgID="Visio.Drawing.15" ShapeID="_x0000_i1029" DrawAspect="Content" ObjectID="_1483524962" r:id="rId15"/>
         </w:object>
       </w:r>
     </w:p>
@@ -911,25 +862,7 @@
           <w:sz w:val="28"/>
           <w:szCs w:val="36"/>
         </w:rPr>
-        <w:t xml:space="preserve">Non-functional port(s) of Evaluator outputs its mother module’s non-functional characteristics, such as “the power consumption”, “the FPGA area usage”; functional ports outputs its mother module’s functional characteristics, but it depends on the specific module, such as </w:t>
-      </w:r>
-      <w:proofErr w:type="spellStart"/>
-      <w:r>
-        <w:rPr>
-          <w:rFonts w:ascii="Times New Roman" w:hAnsi="Times New Roman" w:cs="Times New Roman"/>
-          <w:sz w:val="28"/>
-          <w:szCs w:val="36"/>
-        </w:rPr>
-        <w:t>FrameGrabber</w:t>
-      </w:r>
-      <w:proofErr w:type="spellEnd"/>
-      <w:r>
-        <w:rPr>
-          <w:rFonts w:ascii="Times New Roman" w:hAnsi="Times New Roman" w:cs="Times New Roman"/>
-          <w:sz w:val="28"/>
-          <w:szCs w:val="36"/>
-        </w:rPr>
-        <w:t xml:space="preserve"> module “the number of continues FF”, SSD “the error of template matching”. </w:t>
+        <w:t xml:space="preserve">Non-functional port(s) of Evaluator outputs its mother module’s non-functional characteristics, such as “the power consumption”, “the FPGA area usage”; functional ports outputs its mother module’s functional characteristics, but it depends on the specific module, such as FrameGrabber module “the number of continues FF”, SSD “the error of template matching”. </w:t>
       </w:r>
     </w:p>
     <w:p>
@@ -1025,64 +958,24 @@
           <w:szCs w:val="36"/>
         </w:rPr>
         <w:lastRenderedPageBreak/>
-        <w:t xml:space="preserve">Bubble </w:t>
-      </w:r>
-      <w:r>
-        <w:rPr>
-          <w:rFonts w:ascii="Times New Roman" w:hAnsi="Times New Roman" w:cs="Times New Roman"/>
-          <w:sz w:val="36"/>
-          <w:szCs w:val="36"/>
-        </w:rPr>
-        <w:t>3</w:t>
-      </w:r>
-      <w:r>
-        <w:rPr>
-          <w:rFonts w:ascii="Times New Roman" w:hAnsi="Times New Roman" w:cs="Times New Roman"/>
-          <w:sz w:val="36"/>
-          <w:szCs w:val="36"/>
-        </w:rPr>
-        <w:t xml:space="preserve"> – </w:t>
-      </w:r>
-      <w:r>
-        <w:rPr>
-          <w:rFonts w:ascii="Times New Roman" w:hAnsi="Times New Roman" w:cs="Times New Roman"/>
-          <w:sz w:val="36"/>
-          <w:szCs w:val="36"/>
-        </w:rPr>
-        <w:t xml:space="preserve">Non-functional </w:t>
-      </w:r>
-      <w:r>
-        <w:rPr>
-          <w:rFonts w:ascii="Times New Roman" w:hAnsi="Times New Roman" w:cs="Times New Roman"/>
-          <w:sz w:val="36"/>
-          <w:szCs w:val="36"/>
-        </w:rPr>
-        <w:t>Analysis</w:t>
-      </w:r>
-    </w:p>
-    <w:p>
-      <w:pPr>
-        <w:rPr>
-          <w:rFonts w:ascii="Times New Roman" w:hAnsi="Times New Roman" w:cs="Times New Roman"/>
-          <w:sz w:val="36"/>
-          <w:szCs w:val="36"/>
-        </w:rPr>
-      </w:pPr>
-      <w:r>
-        <w:rPr>
-          <w:rFonts w:ascii="Times New Roman" w:hAnsi="Times New Roman" w:cs="Times New Roman"/>
-          <w:sz w:val="36"/>
-          <w:szCs w:val="36"/>
-        </w:rPr>
-        <w:t>FC</w:t>
-      </w:r>
-      <w:r>
-        <w:rPr>
-          <w:rFonts w:ascii="Times New Roman" w:hAnsi="Times New Roman" w:cs="Times New Roman"/>
-          <w:sz w:val="36"/>
-          <w:szCs w:val="36"/>
-        </w:rPr>
-        <w:t xml:space="preserve"> of “Non-functional Analysis”</w:t>
+        <w:t>Bubble 3 – Non-functional Analysis</w:t>
+      </w:r>
+    </w:p>
+    <w:p>
+      <w:pPr>
+        <w:rPr>
+          <w:rFonts w:ascii="Times New Roman" w:hAnsi="Times New Roman" w:cs="Times New Roman"/>
+          <w:sz w:val="36"/>
+          <w:szCs w:val="36"/>
+        </w:rPr>
+      </w:pPr>
+      <w:r>
+        <w:rPr>
+          <w:rFonts w:ascii="Times New Roman" w:hAnsi="Times New Roman" w:cs="Times New Roman"/>
+          <w:sz w:val="36"/>
+          <w:szCs w:val="36"/>
+        </w:rPr>
+        <w:t>FC of “Non-functional Analysis”</w:t>
       </w:r>
     </w:p>
     <w:p>
@@ -1096,10 +989,10 @@
       </w:pPr>
       <w:r>
         <w:object w:dxaOrig="10035" w:dyaOrig="13606">
-          <v:shape id="_x0000_i1031" type="#_x0000_t75" style="width:431.15pt;height:585.45pt" o:ole="">
+          <v:shape id="_x0000_i1030" type="#_x0000_t75" style="width:431.15pt;height:585.45pt" o:ole="">
             <v:imagedata r:id="rId16" o:title=""/>
           </v:shape>
-          <o:OLEObject Type="Embed" ProgID="Visio.Drawing.15" ShapeID="_x0000_i1031" DrawAspect="Content" ObjectID="_1483447152" r:id="rId17"/>
+          <o:OLEObject Type="Embed" ProgID="Visio.Drawing.15" ShapeID="_x0000_i1030" DrawAspect="Content" ObjectID="_1483524963" r:id="rId17"/>
         </w:object>
       </w:r>
     </w:p>
@@ -1118,23 +1011,7 @@
           <w:szCs w:val="36"/>
         </w:rPr>
         <w:lastRenderedPageBreak/>
-        <w:t>Bubble 3 – Non-functional Analysis</w:t>
-      </w:r>
-      <w:r>
-        <w:rPr>
-          <w:rFonts w:ascii="Times New Roman" w:hAnsi="Times New Roman" w:cs="Times New Roman"/>
-          <w:sz w:val="36"/>
-          <w:szCs w:val="36"/>
-        </w:rPr>
-        <w:t xml:space="preserve"> </w:t>
-      </w:r>
-      <w:r>
-        <w:rPr>
-          <w:rFonts w:ascii="Times New Roman" w:hAnsi="Times New Roman" w:cs="Times New Roman"/>
-          <w:sz w:val="36"/>
-          <w:szCs w:val="36"/>
-        </w:rPr>
-        <w:t>(Continue)</w:t>
+        <w:t>Bubble 3 – Non-functional Analysis (Continue)</w:t>
       </w:r>
     </w:p>
     <w:p>
@@ -1327,25 +1204,7 @@
           <w:sz w:val="28"/>
           <w:szCs w:val="36"/>
         </w:rPr>
-        <w:t xml:space="preserve">Based on the different non-functional reasons, different generate node configuration methods are called from </w:t>
-      </w:r>
-      <w:proofErr w:type="spellStart"/>
-      <w:r>
-        <w:rPr>
-          <w:rFonts w:ascii="Times New Roman" w:hAnsi="Times New Roman" w:cs="Times New Roman"/>
-          <w:sz w:val="28"/>
-          <w:szCs w:val="36"/>
-        </w:rPr>
-        <w:t>ReFrESH</w:t>
-      </w:r>
-      <w:proofErr w:type="spellEnd"/>
-      <w:r>
-        <w:rPr>
-          <w:rFonts w:ascii="Times New Roman" w:hAnsi="Times New Roman" w:cs="Times New Roman"/>
-          <w:sz w:val="28"/>
-          <w:szCs w:val="36"/>
-        </w:rPr>
-        <w:t xml:space="preserve"> STD Bubble 6.</w:t>
+        <w:t>Based on the different non-functional reasons, different generate node configuration methods are called from ReFrESH STD Bubble 6.</w:t>
       </w:r>
     </w:p>
     <w:p>
@@ -1380,31 +1239,7 @@
           <w:szCs w:val="36"/>
         </w:rPr>
         <w:lastRenderedPageBreak/>
-        <w:t>Bubble</w:t>
-      </w:r>
-      <w:r>
-        <w:rPr>
-          <w:rFonts w:ascii="Times New Roman" w:hAnsi="Times New Roman" w:cs="Times New Roman"/>
-          <w:sz w:val="36"/>
-          <w:szCs w:val="36"/>
-        </w:rPr>
-        <w:t xml:space="preserve"> 4</w:t>
-      </w:r>
-      <w:r>
-        <w:rPr>
-          <w:rFonts w:ascii="Times New Roman" w:hAnsi="Times New Roman" w:cs="Times New Roman"/>
-          <w:sz w:val="36"/>
-          <w:szCs w:val="36"/>
-        </w:rPr>
-        <w:t xml:space="preserve"> – </w:t>
-      </w:r>
-      <w:r>
-        <w:rPr>
-          <w:rFonts w:ascii="Times New Roman" w:hAnsi="Times New Roman" w:cs="Times New Roman"/>
-          <w:sz w:val="36"/>
-          <w:szCs w:val="36"/>
-        </w:rPr>
-        <w:t>Generate Node Configurations</w:t>
+        <w:t>Bubble 4 – Generate Node Configurations</w:t>
       </w:r>
     </w:p>
     <w:p>
@@ -1430,10 +1265,10 @@
       </w:pPr>
       <w:r>
         <w:object w:dxaOrig="8520" w:dyaOrig="10471">
-          <v:shape id="_x0000_i1032" type="#_x0000_t75" style="width:426pt;height:523.7pt" o:ole="">
+          <v:shape id="_x0000_i1031" type="#_x0000_t75" style="width:426pt;height:523.7pt" o:ole="">
             <v:imagedata r:id="rId18" o:title=""/>
           </v:shape>
-          <o:OLEObject Type="Embed" ProgID="Visio.Drawing.15" ShapeID="_x0000_i1032" DrawAspect="Content" ObjectID="_1483447153" r:id="rId19"/>
+          <o:OLEObject Type="Embed" ProgID="Visio.Drawing.15" ShapeID="_x0000_i1031" DrawAspect="Content" ObjectID="_1483524964" r:id="rId19"/>
         </w:object>
       </w:r>
     </w:p>
@@ -1470,15 +1305,7 @@
           <w:szCs w:val="36"/>
         </w:rPr>
         <w:lastRenderedPageBreak/>
-        <w:t>Bubble 4 – Generate Node Configurations</w:t>
-      </w:r>
-      <w:r>
-        <w:rPr>
-          <w:rFonts w:ascii="Times New Roman" w:hAnsi="Times New Roman" w:cs="Times New Roman"/>
-          <w:sz w:val="36"/>
-          <w:szCs w:val="36"/>
-        </w:rPr>
-        <w:t xml:space="preserve"> (Continue)</w:t>
+        <w:t>Bubble 4 – Generate Node Configurations (Continue)</w:t>
       </w:r>
     </w:p>
     <w:p>
@@ -1520,31 +1347,7 @@
           <w:sz w:val="36"/>
           <w:szCs w:val="36"/>
         </w:rPr>
-        <w:t>DFD</w:t>
-      </w:r>
-      <w:r>
-        <w:rPr>
-          <w:rFonts w:ascii="Times New Roman" w:hAnsi="Times New Roman" w:cs="Times New Roman"/>
-          <w:sz w:val="36"/>
-          <w:szCs w:val="36"/>
-        </w:rPr>
-        <w:t xml:space="preserve"> of “</w:t>
-      </w:r>
-      <w:r>
-        <w:rPr>
-          <w:rFonts w:ascii="Times New Roman" w:hAnsi="Times New Roman" w:cs="Times New Roman"/>
-          <w:sz w:val="36"/>
-          <w:szCs w:val="36"/>
-        </w:rPr>
-        <w:t>Start</w:t>
-      </w:r>
-      <w:r>
-        <w:rPr>
-          <w:rFonts w:ascii="Times New Roman" w:hAnsi="Times New Roman" w:cs="Times New Roman"/>
-          <w:sz w:val="36"/>
-          <w:szCs w:val="36"/>
-        </w:rPr>
-        <w:t>”</w:t>
+        <w:t>DFD of “Start”</w:t>
       </w:r>
       <w:r>
         <w:rPr>
@@ -1566,48 +1369,324 @@
       </w:pPr>
       <w:r>
         <w:object w:dxaOrig="13080" w:dyaOrig="9735">
-          <v:shape id="_x0000_i1033" type="#_x0000_t75" style="width:6in;height:321.45pt" o:ole="">
+          <v:shape id="_x0000_i1032" type="#_x0000_t75" style="width:6in;height:321.45pt" o:ole="">
             <v:imagedata r:id="rId20" o:title=""/>
           </v:shape>
-          <o:OLEObject Type="Embed" ProgID="Visio.Drawing.15" ShapeID="_x0000_i1033" DrawAspect="Content" ObjectID="_1483447154" r:id="rId21"/>
+          <o:OLEObject Type="Embed" ProgID="Visio.Drawing.15" ShapeID="_x0000_i1032" DrawAspect="Content" ObjectID="_1483524965" r:id="rId21"/>
         </w:object>
+      </w:r>
+    </w:p>
+    <w:p>
+      <w:pPr>
+        <w:rPr>
+          <w:rFonts w:ascii="Times New Roman" w:hAnsi="Times New Roman" w:cs="Times New Roman"/>
+          <w:sz w:val="28"/>
+          <w:szCs w:val="36"/>
+        </w:rPr>
+      </w:pPr>
+    </w:p>
+    <w:p>
+      <w:pPr>
+        <w:rPr>
+          <w:rFonts w:ascii="Times New Roman" w:hAnsi="Times New Roman" w:cs="Times New Roman"/>
+          <w:sz w:val="36"/>
+          <w:szCs w:val="36"/>
+        </w:rPr>
+      </w:pPr>
+      <w:r>
+        <w:rPr>
+          <w:rFonts w:ascii="Times New Roman" w:hAnsi="Times New Roman" w:cs="Times New Roman"/>
+          <w:sz w:val="28"/>
+          <w:szCs w:val="36"/>
+        </w:rPr>
+        <w:t>Note:</w:t>
+      </w:r>
+      <w:r>
+        <w:rPr>
+          <w:rFonts w:ascii="Times New Roman" w:hAnsi="Times New Roman" w:cs="Times New Roman"/>
+          <w:sz w:val="28"/>
+          <w:szCs w:val="36"/>
+        </w:rPr>
+        <w:t xml:space="preserve"> In the Configuration Pool, all configuration candidates are already satisfy non-functional requirements, such as (1) the summation of all modules power usage on one node should be less than the overall left power on that node; (2) the communication link among nodes are good; (3) sensors are characteristic similar, for example, serial camera or USB camera, though they have different interface, but both of them produce the same size and format data, so switch them does not affect the next module that needs image data.</w:t>
+      </w:r>
+    </w:p>
+    <w:p>
+      <w:pPr>
+        <w:rPr>
+          <w:rFonts w:ascii="Times New Roman" w:hAnsi="Times New Roman" w:cs="Times New Roman"/>
+          <w:sz w:val="36"/>
+          <w:szCs w:val="36"/>
+        </w:rPr>
+      </w:pPr>
+      <w:r>
+        <w:rPr>
+          <w:rFonts w:ascii="Times New Roman" w:hAnsi="Times New Roman" w:cs="Times New Roman"/>
+          <w:sz w:val="36"/>
+          <w:szCs w:val="36"/>
+        </w:rPr>
+        <w:br w:type="page"/>
+      </w:r>
+    </w:p>
+    <w:p>
+      <w:pPr>
+        <w:rPr>
+          <w:rFonts w:ascii="Times New Roman" w:hAnsi="Times New Roman" w:cs="Times New Roman"/>
+          <w:sz w:val="36"/>
+          <w:szCs w:val="36"/>
+        </w:rPr>
+      </w:pPr>
+      <w:r>
+        <w:rPr>
+          <w:rFonts w:ascii="Times New Roman" w:hAnsi="Times New Roman" w:cs="Times New Roman"/>
+          <w:sz w:val="36"/>
+          <w:szCs w:val="36"/>
+        </w:rPr>
+        <w:lastRenderedPageBreak/>
+        <w:t xml:space="preserve">Bubble 5 – </w:t>
+      </w:r>
+      <w:r>
+        <w:rPr>
+          <w:rFonts w:ascii="Times New Roman" w:hAnsi="Times New Roman" w:cs="Times New Roman"/>
+          <w:sz w:val="36"/>
+          <w:szCs w:val="36"/>
+        </w:rPr>
+        <w:t>Calibration Analysis</w:t>
+      </w:r>
+    </w:p>
+    <w:p>
+      <w:pPr>
+        <w:rPr>
+          <w:rFonts w:ascii="Times New Roman" w:hAnsi="Times New Roman" w:cs="Times New Roman"/>
+          <w:sz w:val="36"/>
+          <w:szCs w:val="36"/>
+        </w:rPr>
+      </w:pPr>
+      <w:r>
+        <w:rPr>
+          <w:rFonts w:ascii="Times New Roman" w:hAnsi="Times New Roman" w:cs="Times New Roman"/>
+          <w:sz w:val="36"/>
+          <w:szCs w:val="36"/>
+        </w:rPr>
+        <w:t>Background: What’s the calibration?</w:t>
+      </w:r>
+    </w:p>
+    <w:p>
+      <w:pPr>
+        <w:rPr>
+          <w:rFonts w:ascii="Times New Roman" w:hAnsi="Times New Roman" w:cs="Times New Roman"/>
+          <w:color w:val="000000"/>
+          <w:sz w:val="28"/>
+          <w:szCs w:val="28"/>
+          <w:shd w:val="clear" w:color="auto" w:fill="FFFFFF"/>
+        </w:rPr>
+      </w:pPr>
+      <w:r>
+        <w:rPr>
+          <w:rFonts w:ascii="Times New Roman" w:hAnsi="Times New Roman" w:cs="Times New Roman"/>
+          <w:color w:val="000000"/>
+          <w:sz w:val="28"/>
+          <w:szCs w:val="28"/>
+          <w:shd w:val="clear" w:color="auto" w:fill="FFFFFF"/>
+        </w:rPr>
+        <w:t xml:space="preserve">The calibration process consists of placing the DUT (device under test) into configurations </w:t>
+      </w:r>
+      <w:r>
+        <w:rPr>
+          <w:rFonts w:ascii="Times New Roman" w:hAnsi="Times New Roman" w:cs="Times New Roman"/>
+          <w:color w:val="FF0000"/>
+          <w:sz w:val="28"/>
+          <w:szCs w:val="28"/>
+          <w:shd w:val="clear" w:color="auto" w:fill="FFFFFF"/>
+        </w:rPr>
+        <w:t>where the inertial input stimuli for the sensor is known</w:t>
+      </w:r>
+      <w:r>
+        <w:rPr>
+          <w:rFonts w:ascii="Times New Roman" w:hAnsi="Times New Roman" w:cs="Times New Roman"/>
+          <w:color w:val="FF0000"/>
+          <w:sz w:val="28"/>
+          <w:szCs w:val="28"/>
+          <w:shd w:val="clear" w:color="auto" w:fill="FFFFFF"/>
+        </w:rPr>
+        <w:t xml:space="preserve"> (? What is the stimuli for camera sensor?)</w:t>
+      </w:r>
+      <w:r>
+        <w:rPr>
+          <w:rFonts w:ascii="Times New Roman" w:hAnsi="Times New Roman" w:cs="Times New Roman"/>
+          <w:color w:val="000000"/>
+          <w:sz w:val="28"/>
+          <w:szCs w:val="28"/>
+          <w:shd w:val="clear" w:color="auto" w:fill="FFFFFF"/>
+        </w:rPr>
+        <w:t>, thus allowing us to determine the actual error in each measurement.</w:t>
+      </w:r>
+    </w:p>
+    <w:p>
+      <w:pPr>
+        <w:rPr>
+          <w:rFonts w:ascii="Times New Roman" w:hAnsi="Times New Roman" w:cs="Times New Roman"/>
+          <w:sz w:val="36"/>
+          <w:szCs w:val="36"/>
+        </w:rPr>
+      </w:pPr>
+    </w:p>
+    <w:p>
+      <w:pPr>
+        <w:rPr>
+          <w:rFonts w:ascii="Times New Roman" w:hAnsi="Times New Roman" w:cs="Times New Roman"/>
+          <w:color w:val="FF0000"/>
+          <w:sz w:val="36"/>
+          <w:szCs w:val="36"/>
+        </w:rPr>
+      </w:pPr>
+      <w:r>
+        <w:rPr>
+          <w:rFonts w:ascii="Times New Roman" w:hAnsi="Times New Roman" w:cs="Times New Roman"/>
+          <w:color w:val="FF0000"/>
+          <w:sz w:val="36"/>
+          <w:szCs w:val="36"/>
+        </w:rPr>
+        <w:t xml:space="preserve">I </w:t>
+      </w:r>
+      <w:r>
+        <w:rPr>
+          <w:rFonts w:ascii="Times New Roman" w:hAnsi="Times New Roman" w:cs="Times New Roman"/>
+          <w:color w:val="FF0000"/>
+          <w:sz w:val="36"/>
+          <w:szCs w:val="36"/>
+        </w:rPr>
+        <w:t>got s</w:t>
+      </w:r>
+      <w:r>
+        <w:rPr>
+          <w:rFonts w:ascii="Times New Roman" w:hAnsi="Times New Roman" w:cs="Times New Roman"/>
+          <w:color w:val="FF0000"/>
+          <w:sz w:val="36"/>
+          <w:szCs w:val="36"/>
+        </w:rPr>
+        <w:t>tuck</w:t>
+      </w:r>
+      <w:r>
+        <w:rPr>
+          <w:rFonts w:ascii="Times New Roman" w:hAnsi="Times New Roman" w:cs="Times New Roman"/>
+          <w:color w:val="FF0000"/>
+          <w:sz w:val="36"/>
+          <w:szCs w:val="36"/>
+        </w:rPr>
+        <w:t xml:space="preserve"> in this bubble</w:t>
       </w:r>
       <w:bookmarkStart w:id="0" w:name="_GoBack"/>
       <w:bookmarkEnd w:id="0"/>
-    </w:p>
-    <w:p>
-      <w:pPr>
-        <w:rPr>
-          <w:rFonts w:ascii="Times New Roman" w:hAnsi="Times New Roman" w:cs="Times New Roman"/>
-          <w:sz w:val="28"/>
-          <w:szCs w:val="36"/>
-        </w:rPr>
-      </w:pPr>
-    </w:p>
-    <w:p>
-      <w:pPr>
-        <w:rPr>
-          <w:rFonts w:ascii="Times New Roman" w:hAnsi="Times New Roman" w:cs="Times New Roman"/>
-          <w:sz w:val="36"/>
-          <w:szCs w:val="36"/>
-        </w:rPr>
-      </w:pPr>
-      <w:r>
-        <w:rPr>
-          <w:rFonts w:ascii="Times New Roman" w:hAnsi="Times New Roman" w:cs="Times New Roman"/>
-          <w:sz w:val="28"/>
-          <w:szCs w:val="36"/>
-        </w:rPr>
-        <w:t>Note:</w:t>
-      </w:r>
-      <w:r>
-        <w:rPr>
-          <w:rFonts w:ascii="Times New Roman" w:hAnsi="Times New Roman" w:cs="Times New Roman"/>
-          <w:sz w:val="28"/>
-          <w:szCs w:val="36"/>
-        </w:rPr>
-        <w:t xml:space="preserve"> In the Configuration Pool, all configuration candidates are already satisfy non-functional requirements, such as (1) the summation of all modules power usage on one node should be less than the overall left power on that node; (2) the communication link among nodes are good; (3) sensors are characteristic similar, for example, serial camera or USB camera, though they have different interface, but both of them produce the same size and format data, so switch them does not affect the next module that needs image data.</w:t>
-      </w:r>
+      <w:r>
+        <w:rPr>
+          <w:rFonts w:ascii="Times New Roman" w:hAnsi="Times New Roman" w:cs="Times New Roman"/>
+          <w:color w:val="FF0000"/>
+          <w:sz w:val="36"/>
+          <w:szCs w:val="36"/>
+        </w:rPr>
+        <w:t>! Question:</w:t>
+      </w:r>
+    </w:p>
+    <w:p>
+      <w:pPr>
+        <w:pStyle w:val="ListParagraph"/>
+        <w:numPr>
+          <w:ilvl w:val="0"/>
+          <w:numId w:val="9"/>
+        </w:numPr>
+        <w:rPr>
+          <w:rFonts w:ascii="Times New Roman" w:hAnsi="Times New Roman" w:cs="Times New Roman"/>
+          <w:color w:val="FF0000"/>
+          <w:sz w:val="36"/>
+          <w:szCs w:val="36"/>
+        </w:rPr>
+      </w:pPr>
+      <w:r>
+        <w:rPr>
+          <w:rFonts w:ascii="Times New Roman" w:hAnsi="Times New Roman" w:cs="Times New Roman"/>
+          <w:color w:val="FF0000"/>
+          <w:sz w:val="36"/>
+          <w:szCs w:val="36"/>
+        </w:rPr>
+        <w:t>How to do calibration analysis?</w:t>
+      </w:r>
+    </w:p>
+    <w:p>
+      <w:pPr>
+        <w:pStyle w:val="ListParagraph"/>
+        <w:numPr>
+          <w:ilvl w:val="0"/>
+          <w:numId w:val="9"/>
+        </w:numPr>
+        <w:rPr>
+          <w:rFonts w:ascii="Times New Roman" w:hAnsi="Times New Roman" w:cs="Times New Roman"/>
+          <w:color w:val="FF0000"/>
+          <w:sz w:val="36"/>
+          <w:szCs w:val="36"/>
+        </w:rPr>
+      </w:pPr>
+      <w:r>
+        <w:rPr>
+          <w:rFonts w:ascii="Times New Roman" w:hAnsi="Times New Roman" w:cs="Times New Roman"/>
+          <w:color w:val="FF0000"/>
+          <w:sz w:val="36"/>
+          <w:szCs w:val="36"/>
+        </w:rPr>
+        <w:t>Can we have a calibration target? Such as for camera, we point to a specific place (fixed place: a part of robot body) that can detect the fixed target to know the error; or for IMU, move the IMU holder to a specific angle?</w:t>
+      </w:r>
+    </w:p>
+    <w:p>
+      <w:pPr>
+        <w:pStyle w:val="ListParagraph"/>
+        <w:numPr>
+          <w:ilvl w:val="0"/>
+          <w:numId w:val="9"/>
+        </w:numPr>
+        <w:rPr>
+          <w:rFonts w:ascii="Times New Roman" w:hAnsi="Times New Roman" w:cs="Times New Roman"/>
+          <w:color w:val="FF0000"/>
+          <w:sz w:val="36"/>
+          <w:szCs w:val="36"/>
+        </w:rPr>
+      </w:pPr>
+      <w:r>
+        <w:rPr>
+          <w:rFonts w:ascii="Times New Roman" w:hAnsi="Times New Roman" w:cs="Times New Roman"/>
+          <w:color w:val="FF0000"/>
+          <w:sz w:val="36"/>
+          <w:szCs w:val="36"/>
+        </w:rPr>
+        <w:t>What is calibration sufficient/insufficient?</w:t>
+      </w:r>
+      <w:r>
+        <w:rPr>
+          <w:rFonts w:ascii="Times New Roman" w:hAnsi="Times New Roman" w:cs="Times New Roman"/>
+          <w:color w:val="FF0000"/>
+          <w:sz w:val="36"/>
+          <w:szCs w:val="36"/>
+        </w:rPr>
+        <w:t xml:space="preserve">  </w:t>
+      </w:r>
+    </w:p>
+    <w:p>
+      <w:pPr>
+        <w:rPr>
+          <w:rFonts w:ascii="Times New Roman" w:hAnsi="Times New Roman" w:cs="Times New Roman"/>
+          <w:color w:val="000000"/>
+          <w:sz w:val="28"/>
+          <w:szCs w:val="28"/>
+          <w:shd w:val="clear" w:color="auto" w:fill="FFFFFF"/>
+        </w:rPr>
+      </w:pPr>
+    </w:p>
+    <w:p>
+      <w:pPr>
+        <w:rPr>
+          <w:rFonts w:ascii="Times New Roman" w:hAnsi="Times New Roman" w:cs="Times New Roman"/>
+          <w:sz w:val="28"/>
+          <w:szCs w:val="28"/>
+        </w:rPr>
+      </w:pPr>
     </w:p>
     <w:p>
       <w:pPr>
@@ -1641,31 +1720,7 @@
           <w:szCs w:val="36"/>
         </w:rPr>
         <w:lastRenderedPageBreak/>
-        <w:t xml:space="preserve">Bubble </w:t>
-      </w:r>
-      <w:r>
-        <w:rPr>
-          <w:rFonts w:ascii="Times New Roman" w:hAnsi="Times New Roman" w:cs="Times New Roman"/>
-          <w:sz w:val="36"/>
-          <w:szCs w:val="36"/>
-        </w:rPr>
-        <w:t>5</w:t>
-      </w:r>
-      <w:r>
-        <w:rPr>
-          <w:rFonts w:ascii="Times New Roman" w:hAnsi="Times New Roman" w:cs="Times New Roman"/>
-          <w:sz w:val="36"/>
-          <w:szCs w:val="36"/>
-        </w:rPr>
-        <w:t xml:space="preserve"> – </w:t>
-      </w:r>
-      <w:r>
-        <w:rPr>
-          <w:rFonts w:ascii="Times New Roman" w:hAnsi="Times New Roman" w:cs="Times New Roman"/>
-          <w:sz w:val="36"/>
-          <w:szCs w:val="36"/>
-        </w:rPr>
-        <w:t>Calibration Analysis</w:t>
+        <w:t>Bubble 6 – Generate Calibration Options</w:t>
       </w:r>
     </w:p>
     <w:p>
@@ -1700,31 +1755,7 @@
           <w:szCs w:val="36"/>
         </w:rPr>
         <w:lastRenderedPageBreak/>
-        <w:t xml:space="preserve">Bubble </w:t>
-      </w:r>
-      <w:r>
-        <w:rPr>
-          <w:rFonts w:ascii="Times New Roman" w:hAnsi="Times New Roman" w:cs="Times New Roman"/>
-          <w:sz w:val="36"/>
-          <w:szCs w:val="36"/>
-        </w:rPr>
-        <w:t>6</w:t>
-      </w:r>
-      <w:r>
-        <w:rPr>
-          <w:rFonts w:ascii="Times New Roman" w:hAnsi="Times New Roman" w:cs="Times New Roman"/>
-          <w:sz w:val="36"/>
-          <w:szCs w:val="36"/>
-        </w:rPr>
-        <w:t xml:space="preserve"> – </w:t>
-      </w:r>
-      <w:r>
-        <w:rPr>
-          <w:rFonts w:ascii="Times New Roman" w:hAnsi="Times New Roman" w:cs="Times New Roman"/>
-          <w:sz w:val="36"/>
-          <w:szCs w:val="36"/>
-        </w:rPr>
-        <w:t>Generate Calibration Options</w:t>
+        <w:t>Bubble 7 – Identify Source of Degradation</w:t>
       </w:r>
     </w:p>
     <w:p>
@@ -1759,31 +1790,7 @@
           <w:szCs w:val="36"/>
         </w:rPr>
         <w:lastRenderedPageBreak/>
-        <w:t xml:space="preserve">Bubble </w:t>
-      </w:r>
-      <w:r>
-        <w:rPr>
-          <w:rFonts w:ascii="Times New Roman" w:hAnsi="Times New Roman" w:cs="Times New Roman"/>
-          <w:sz w:val="36"/>
-          <w:szCs w:val="36"/>
-        </w:rPr>
-        <w:t>7</w:t>
-      </w:r>
-      <w:r>
-        <w:rPr>
-          <w:rFonts w:ascii="Times New Roman" w:hAnsi="Times New Roman" w:cs="Times New Roman"/>
-          <w:sz w:val="36"/>
-          <w:szCs w:val="36"/>
-        </w:rPr>
-        <w:t xml:space="preserve"> – </w:t>
-      </w:r>
-      <w:r>
-        <w:rPr>
-          <w:rFonts w:ascii="Times New Roman" w:hAnsi="Times New Roman" w:cs="Times New Roman"/>
-          <w:sz w:val="36"/>
-          <w:szCs w:val="36"/>
-        </w:rPr>
-        <w:t>Identify Source of Degradation</w:t>
+        <w:t>Bubble 8 – Generate Module Configurations</w:t>
       </w:r>
     </w:p>
     <w:p>
@@ -1818,90 +1825,7 @@
           <w:szCs w:val="36"/>
         </w:rPr>
         <w:lastRenderedPageBreak/>
-        <w:t xml:space="preserve">Bubble </w:t>
-      </w:r>
-      <w:r>
-        <w:rPr>
-          <w:rFonts w:ascii="Times New Roman" w:hAnsi="Times New Roman" w:cs="Times New Roman"/>
-          <w:sz w:val="36"/>
-          <w:szCs w:val="36"/>
-        </w:rPr>
-        <w:t>8</w:t>
-      </w:r>
-      <w:r>
-        <w:rPr>
-          <w:rFonts w:ascii="Times New Roman" w:hAnsi="Times New Roman" w:cs="Times New Roman"/>
-          <w:sz w:val="36"/>
-          <w:szCs w:val="36"/>
-        </w:rPr>
-        <w:t xml:space="preserve"> – Generate </w:t>
-      </w:r>
-      <w:r>
-        <w:rPr>
-          <w:rFonts w:ascii="Times New Roman" w:hAnsi="Times New Roman" w:cs="Times New Roman"/>
-          <w:sz w:val="36"/>
-          <w:szCs w:val="36"/>
-        </w:rPr>
-        <w:t>Module Configurations</w:t>
-      </w:r>
-    </w:p>
-    <w:p>
-      <w:pPr>
-        <w:rPr>
-          <w:rFonts w:ascii="Times New Roman" w:hAnsi="Times New Roman" w:cs="Times New Roman"/>
-          <w:sz w:val="36"/>
-          <w:szCs w:val="36"/>
-        </w:rPr>
-      </w:pPr>
-      <w:r>
-        <w:rPr>
-          <w:rFonts w:ascii="Times New Roman" w:hAnsi="Times New Roman" w:cs="Times New Roman"/>
-          <w:sz w:val="36"/>
-          <w:szCs w:val="36"/>
-        </w:rPr>
-        <w:br w:type="page"/>
-      </w:r>
-    </w:p>
-    <w:p>
-      <w:pPr>
-        <w:rPr>
-          <w:rFonts w:ascii="Times New Roman" w:hAnsi="Times New Roman" w:cs="Times New Roman"/>
-          <w:sz w:val="36"/>
-          <w:szCs w:val="36"/>
-        </w:rPr>
-      </w:pPr>
-      <w:r>
-        <w:rPr>
-          <w:rFonts w:ascii="Times New Roman" w:hAnsi="Times New Roman" w:cs="Times New Roman"/>
-          <w:sz w:val="36"/>
-          <w:szCs w:val="36"/>
-        </w:rPr>
-        <w:lastRenderedPageBreak/>
-        <w:t xml:space="preserve">Bubble </w:t>
-      </w:r>
-      <w:r>
-        <w:rPr>
-          <w:rFonts w:ascii="Times New Roman" w:hAnsi="Times New Roman" w:cs="Times New Roman"/>
-          <w:sz w:val="36"/>
-          <w:szCs w:val="36"/>
-        </w:rPr>
-        <w:t>9</w:t>
-      </w:r>
-      <w:r>
-        <w:rPr>
-          <w:rFonts w:ascii="Times New Roman" w:hAnsi="Times New Roman" w:cs="Times New Roman"/>
-          <w:sz w:val="36"/>
-          <w:szCs w:val="36"/>
-        </w:rPr>
-        <w:t xml:space="preserve"> – </w:t>
-      </w:r>
-      <w:r>
-        <w:rPr>
-          <w:rFonts w:ascii="Times New Roman" w:hAnsi="Times New Roman" w:cs="Times New Roman"/>
-          <w:sz w:val="36"/>
-          <w:szCs w:val="36"/>
-        </w:rPr>
-        <w:t>Eliminate Non-feasible Configurations</w:t>
+        <w:t>Bubble 9 – Eliminate Non-feasible Configurations</w:t>
       </w:r>
     </w:p>
     <w:p>
@@ -1950,10 +1874,10 @@
     <w:p>
       <w:r>
         <w:object w:dxaOrig="11895" w:dyaOrig="6780">
-          <v:shape id="_x0000_i1028" type="#_x0000_t75" style="width:6in;height:246pt" o:ole="">
+          <v:shape id="_x0000_i1033" type="#_x0000_t75" style="width:6in;height:246pt" o:ole="">
             <v:imagedata r:id="rId22" o:title=""/>
           </v:shape>
-          <o:OLEObject Type="Embed" ProgID="Visio.Drawing.15" ShapeID="_x0000_i1028" DrawAspect="Content" ObjectID="_1483447155" r:id="rId23"/>
+          <o:OLEObject Type="Embed" ProgID="Visio.Drawing.15" ShapeID="_x0000_i1033" DrawAspect="Content" ObjectID="_1483524966" r:id="rId23"/>
         </w:object>
       </w:r>
     </w:p>
@@ -2112,6 +2036,95 @@
 <file path=word/numbering.xml><?xml version="1.0" encoding="utf-8"?>
 <w:numbering xmlns:wpc="http://schemas.microsoft.com/office/word/2010/wordprocessingCanvas" xmlns:mc="http://schemas.openxmlformats.org/markup-compatibility/2006" xmlns:o="urn:schemas-microsoft-com:office:office" xmlns:r="http://schemas.openxmlformats.org/officeDocument/2006/relationships" xmlns:m="http://schemas.openxmlformats.org/officeDocument/2006/math" xmlns:v="urn:schemas-microsoft-com:vml" xmlns:wp14="http://schemas.microsoft.com/office/word/2010/wordprocessingDrawing" xmlns:wp="http://schemas.openxmlformats.org/drawingml/2006/wordprocessingDrawing" xmlns:w10="urn:schemas-microsoft-com:office:word" xmlns:w="http://schemas.openxmlformats.org/wordprocessingml/2006/main" xmlns:w14="http://schemas.microsoft.com/office/word/2010/wordml" xmlns:w15="http://schemas.microsoft.com/office/word/2012/wordml" xmlns:wpg="http://schemas.microsoft.com/office/word/2010/wordprocessingGroup" xmlns:wpi="http://schemas.microsoft.com/office/word/2010/wordprocessingInk" xmlns:wne="http://schemas.microsoft.com/office/word/2006/wordml" xmlns:wps="http://schemas.microsoft.com/office/word/2010/wordprocessingShape" mc:Ignorable="w14 w15 wp14">
   <w:abstractNum w:abstractNumId="0">
+    <w:nsid w:val="032976AE"/>
+    <w:multiLevelType w:val="hybridMultilevel"/>
+    <w:tmpl w:val="A79C95EE"/>
+    <w:lvl w:ilvl="0" w:tplc="0409000F">
+      <w:start w:val="1"/>
+      <w:numFmt w:val="decimal"/>
+      <w:lvlText w:val="%1."/>
+      <w:lvlJc w:val="left"/>
+      <w:pPr>
+        <w:ind w:left="720" w:hanging="360"/>
+      </w:pPr>
+      <w:rPr>
+        <w:rFonts w:hint="default"/>
+      </w:rPr>
+    </w:lvl>
+    <w:lvl w:ilvl="1" w:tplc="04090019" w:tentative="1">
+      <w:start w:val="1"/>
+      <w:numFmt w:val="lowerLetter"/>
+      <w:lvlText w:val="%2."/>
+      <w:lvlJc w:val="left"/>
+      <w:pPr>
+        <w:ind w:left="1440" w:hanging="360"/>
+      </w:pPr>
+    </w:lvl>
+    <w:lvl w:ilvl="2" w:tplc="0409001B" w:tentative="1">
+      <w:start w:val="1"/>
+      <w:numFmt w:val="lowerRoman"/>
+      <w:lvlText w:val="%3."/>
+      <w:lvlJc w:val="right"/>
+      <w:pPr>
+        <w:ind w:left="2160" w:hanging="180"/>
+      </w:pPr>
+    </w:lvl>
+    <w:lvl w:ilvl="3" w:tplc="0409000F" w:tentative="1">
+      <w:start w:val="1"/>
+      <w:numFmt w:val="decimal"/>
+      <w:lvlText w:val="%4."/>
+      <w:lvlJc w:val="left"/>
+      <w:pPr>
+        <w:ind w:left="2880" w:hanging="360"/>
+      </w:pPr>
+    </w:lvl>
+    <w:lvl w:ilvl="4" w:tplc="04090019" w:tentative="1">
+      <w:start w:val="1"/>
+      <w:numFmt w:val="lowerLetter"/>
+      <w:lvlText w:val="%5."/>
+      <w:lvlJc w:val="left"/>
+      <w:pPr>
+        <w:ind w:left="3600" w:hanging="360"/>
+      </w:pPr>
+    </w:lvl>
+    <w:lvl w:ilvl="5" w:tplc="0409001B" w:tentative="1">
+      <w:start w:val="1"/>
+      <w:numFmt w:val="lowerRoman"/>
+      <w:lvlText w:val="%6."/>
+      <w:lvlJc w:val="right"/>
+      <w:pPr>
+        <w:ind w:left="4320" w:hanging="180"/>
+      </w:pPr>
+    </w:lvl>
+    <w:lvl w:ilvl="6" w:tplc="0409000F" w:tentative="1">
+      <w:start w:val="1"/>
+      <w:numFmt w:val="decimal"/>
+      <w:lvlText w:val="%7."/>
+      <w:lvlJc w:val="left"/>
+      <w:pPr>
+        <w:ind w:left="5040" w:hanging="360"/>
+      </w:pPr>
+    </w:lvl>
+    <w:lvl w:ilvl="7" w:tplc="04090019" w:tentative="1">
+      <w:start w:val="1"/>
+      <w:numFmt w:val="lowerLetter"/>
+      <w:lvlText w:val="%8."/>
+      <w:lvlJc w:val="left"/>
+      <w:pPr>
+        <w:ind w:left="5760" w:hanging="360"/>
+      </w:pPr>
+    </w:lvl>
+    <w:lvl w:ilvl="8" w:tplc="0409001B" w:tentative="1">
+      <w:start w:val="1"/>
+      <w:numFmt w:val="lowerRoman"/>
+      <w:lvlText w:val="%9."/>
+      <w:lvlJc w:val="right"/>
+      <w:pPr>
+        <w:ind w:left="6480" w:hanging="180"/>
+      </w:pPr>
+    </w:lvl>
+  </w:abstractNum>
+  <w:abstractNum w:abstractNumId="1">
     <w:nsid w:val="34100043"/>
     <w:multiLevelType w:val="hybridMultilevel"/>
     <w:tmpl w:val="2C5AE292"/>
@@ -2200,7 +2213,7 @@
       </w:pPr>
     </w:lvl>
   </w:abstractNum>
-  <w:abstractNum w:abstractNumId="1">
+  <w:abstractNum w:abstractNumId="2">
     <w:nsid w:val="393A2A0D"/>
     <w:multiLevelType w:val="hybridMultilevel"/>
     <w:tmpl w:val="CAE2E24A"/>
@@ -2286,7 +2299,7 @@
       </w:pPr>
     </w:lvl>
   </w:abstractNum>
-  <w:abstractNum w:abstractNumId="2">
+  <w:abstractNum w:abstractNumId="3">
     <w:nsid w:val="40E020F0"/>
     <w:multiLevelType w:val="hybridMultilevel"/>
     <w:tmpl w:val="CE80C2B6"/>
@@ -2375,7 +2388,7 @@
       </w:pPr>
     </w:lvl>
   </w:abstractNum>
-  <w:abstractNum w:abstractNumId="3">
+  <w:abstractNum w:abstractNumId="4">
     <w:nsid w:val="4A625684"/>
     <w:multiLevelType w:val="hybridMultilevel"/>
     <w:tmpl w:val="3FA655B0"/>
@@ -2465,7 +2478,7 @@
       </w:pPr>
     </w:lvl>
   </w:abstractNum>
-  <w:abstractNum w:abstractNumId="4">
+  <w:abstractNum w:abstractNumId="5">
     <w:nsid w:val="66EF1DF2"/>
     <w:multiLevelType w:val="hybridMultilevel"/>
     <w:tmpl w:val="F7AC3432"/>
@@ -2554,7 +2567,7 @@
       </w:pPr>
     </w:lvl>
   </w:abstractNum>
-  <w:abstractNum w:abstractNumId="5">
+  <w:abstractNum w:abstractNumId="6">
     <w:nsid w:val="696F238F"/>
     <w:multiLevelType w:val="hybridMultilevel"/>
     <w:tmpl w:val="CC28B77C"/>
@@ -2640,7 +2653,7 @@
       </w:pPr>
     </w:lvl>
   </w:abstractNum>
-  <w:abstractNum w:abstractNumId="6">
+  <w:abstractNum w:abstractNumId="7">
     <w:nsid w:val="7AA73A87"/>
     <w:multiLevelType w:val="hybridMultilevel"/>
     <w:tmpl w:val="3EEE9528"/>
@@ -2729,7 +2742,7 @@
       </w:pPr>
     </w:lvl>
   </w:abstractNum>
-  <w:abstractNum w:abstractNumId="7">
+  <w:abstractNum w:abstractNumId="8">
     <w:nsid w:val="7E03096F"/>
     <w:multiLevelType w:val="hybridMultilevel"/>
     <w:tmpl w:val="9E3A8AD0"/>
@@ -2819,28 +2832,31 @@
     </w:lvl>
   </w:abstractNum>
   <w:num w:numId="1">
+    <w:abstractNumId w:val="4"/>
+  </w:num>
+  <w:num w:numId="2">
+    <w:abstractNumId w:val="8"/>
+  </w:num>
+  <w:num w:numId="3">
+    <w:abstractNumId w:val="5"/>
+  </w:num>
+  <w:num w:numId="4">
+    <w:abstractNumId w:val="6"/>
+  </w:num>
+  <w:num w:numId="5">
+    <w:abstractNumId w:val="7"/>
+  </w:num>
+  <w:num w:numId="6">
+    <w:abstractNumId w:val="1"/>
+  </w:num>
+  <w:num w:numId="7">
     <w:abstractNumId w:val="3"/>
   </w:num>
-  <w:num w:numId="2">
-    <w:abstractNumId w:val="7"/>
-  </w:num>
-  <w:num w:numId="3">
-    <w:abstractNumId w:val="4"/>
-  </w:num>
-  <w:num w:numId="4">
-    <w:abstractNumId w:val="5"/>
-  </w:num>
-  <w:num w:numId="5">
-    <w:abstractNumId w:val="6"/>
-  </w:num>
-  <w:num w:numId="6">
-    <w:abstractNumId w:val="0"/>
-  </w:num>
-  <w:num w:numId="7">
+  <w:num w:numId="8">
     <w:abstractNumId w:val="2"/>
   </w:num>
-  <w:num w:numId="8">
-    <w:abstractNumId w:val="1"/>
+  <w:num w:numId="9">
+    <w:abstractNumId w:val="0"/>
   </w:num>
 </w:numbering>
 </file>
@@ -3546,7 +3562,7 @@
 </file>
 
 <file path=customXml/itemProps1.xml><?xml version="1.0" encoding="utf-8"?>
-<ds:datastoreItem xmlns:ds="http://schemas.openxmlformats.org/officeDocument/2006/customXml" ds:itemID="{07FDC937-3C53-424C-8827-6B8C9769346C}">
+<ds:datastoreItem xmlns:ds="http://schemas.openxmlformats.org/officeDocument/2006/customXml" ds:itemID="{4D887654-C29F-46D1-A29E-1902B90B07ED}">
   <ds:schemaRefs>
     <ds:schemaRef ds:uri="http://schemas.openxmlformats.org/officeDocument/2006/bibliography"/>
   </ds:schemaRefs>

</xml_diff>